<commit_message>
modif cas d'utilisation 2
</commit_message>
<xml_diff>
--- a/CasUtilisations.docx
+++ b/CasUtilisations.docx
@@ -1160,10 +1160,7 @@
         <w:pStyle w:val="Titolo4"/>
       </w:pPr>
       <w:r>
-        <w:t>Ajouter</w:t>
-      </w:r>
-      <w:r>
-        <w:t xml:space="preserve"> catégorie</w:t>
+        <w:t>Ajouter catégorie</w:t>
       </w:r>
     </w:p>
     <w:p>
@@ -1238,10 +1235,7 @@
         </w:numPr>
       </w:pPr>
       <w:r>
-        <w:t xml:space="preserve">Terminer l’opération « Ajouter </w:t>
-      </w:r>
-      <w:r>
-        <w:t>catégorie »</w:t>
+        <w:t>Terminer l’opération « Ajouter catégorie »</w:t>
       </w:r>
     </w:p>
     <w:p>
@@ -1549,8 +1543,6 @@
       <w:r>
         <w:t>Afficher un message d’avertissement et retourner à la saisie</w:t>
       </w:r>
-      <w:bookmarkStart w:id="0" w:name="_GoBack"/>
-      <w:bookmarkEnd w:id="0"/>
     </w:p>
     <w:p>
       <w:pPr>
@@ -1831,6 +1823,30 @@
       <w:pPr>
         <w:pStyle w:val="Paragrafoelenco"/>
         <w:numPr>
+          <w:ilvl w:val="1"/>
+          <w:numId w:val="27"/>
+        </w:numPr>
+      </w:pPr>
+      <w:r>
+        <w:t>Le joueur ne connait pas le mot</w:t>
+      </w:r>
+    </w:p>
+    <w:p>
+      <w:pPr>
+        <w:pStyle w:val="Paragrafoelenco"/>
+        <w:numPr>
+          <w:ilvl w:val="2"/>
+          <w:numId w:val="27"/>
+        </w:numPr>
+      </w:pPr>
+      <w:r>
+        <w:t>Il peut demander au serveur un nouveau mot (max 2 change)</w:t>
+      </w:r>
+    </w:p>
+    <w:p>
+      <w:pPr>
+        <w:pStyle w:val="Paragrafoelenco"/>
+        <w:numPr>
           <w:ilvl w:val="0"/>
           <w:numId w:val="27"/>
         </w:numPr>
@@ -1907,6 +1923,32 @@
         <w:t>Le joueur envoie une réponse</w:t>
       </w:r>
     </w:p>
+    <w:p>
+      <w:pPr>
+        <w:pStyle w:val="Paragrafoelenco"/>
+        <w:numPr>
+          <w:ilvl w:val="1"/>
+          <w:numId w:val="28"/>
+        </w:numPr>
+      </w:pPr>
+      <w:bookmarkStart w:id="0" w:name="_GoBack"/>
+      <w:r>
+        <w:t>La réponse n’arrive pas au serveur</w:t>
+      </w:r>
+    </w:p>
+    <w:p>
+      <w:pPr>
+        <w:pStyle w:val="Paragrafoelenco"/>
+        <w:numPr>
+          <w:ilvl w:val="2"/>
+          <w:numId w:val="28"/>
+        </w:numPr>
+      </w:pPr>
+      <w:r>
+        <w:t>Renvoyer le message avec la réponse</w:t>
+      </w:r>
+    </w:p>
+    <w:bookmarkEnd w:id="0"/>
     <w:p>
       <w:pPr>
         <w:pStyle w:val="Paragrafoelenco"/>
@@ -4125,7 +4167,7 @@
         <w:rFonts w:hint="default"/>
       </w:rPr>
     </w:lvl>
-    <w:lvl w:ilvl="1" w:tplc="08100019" w:tentative="1">
+    <w:lvl w:ilvl="1" w:tplc="08100019">
       <w:start w:val="1"/>
       <w:numFmt w:val="lowerLetter"/>
       <w:lvlText w:val="%2."/>
@@ -4134,7 +4176,7 @@
         <w:ind w:left="1440" w:hanging="360"/>
       </w:pPr>
     </w:lvl>
-    <w:lvl w:ilvl="2" w:tplc="0810001B" w:tentative="1">
+    <w:lvl w:ilvl="2" w:tplc="0810001B">
       <w:start w:val="1"/>
       <w:numFmt w:val="lowerRoman"/>
       <w:lvlText w:val="%3."/>
@@ -4926,7 +4968,7 @@
         <w:rFonts w:hint="default"/>
       </w:rPr>
     </w:lvl>
-    <w:lvl w:ilvl="1" w:tplc="08100019" w:tentative="1">
+    <w:lvl w:ilvl="1" w:tplc="08100019">
       <w:start w:val="1"/>
       <w:numFmt w:val="lowerLetter"/>
       <w:lvlText w:val="%2."/>
@@ -4935,7 +4977,7 @@
         <w:ind w:left="1440" w:hanging="360"/>
       </w:pPr>
     </w:lvl>
-    <w:lvl w:ilvl="2" w:tplc="0810001B" w:tentative="1">
+    <w:lvl w:ilvl="2" w:tplc="0810001B">
       <w:start w:val="1"/>
       <w:numFmt w:val="lowerRoman"/>
       <w:lvlText w:val="%3."/>
@@ -6539,7 +6581,7 @@
 </file>
 
 <file path=customXml/itemProps1.xml><?xml version="1.0" encoding="utf-8"?>
-<ds:datastoreItem xmlns:ds="http://schemas.openxmlformats.org/officeDocument/2006/customXml" ds:itemID="{61C0E7CB-F98D-4AC5-97FD-BE5631A037D0}">
+<ds:datastoreItem xmlns:ds="http://schemas.openxmlformats.org/officeDocument/2006/customXml" ds:itemID="{AE241BE5-6CE8-44CE-AAEE-4C95E6AC120C}">
   <ds:schemaRefs>
     <ds:schemaRef ds:uri="http://schemas.openxmlformats.org/officeDocument/2006/bibliography"/>
   </ds:schemaRefs>

</xml_diff>